<commit_message>
changed lab2 raport, perfecto
</commit_message>
<xml_diff>
--- a/lab2/RAPORT/raport.docx
+++ b/lab2/RAPORT/raport.docx
@@ -253,6 +253,18 @@
     <w:p>
       <w:pPr>
         <w:spacing w:line="360" w:lineRule="auto"/>
+        <w:jc w:val="center"/>
+      </w:pPr>
+    </w:p>
+    <w:p>
+      <w:pPr>
+        <w:spacing w:line="360" w:lineRule="auto"/>
+        <w:jc w:val="center"/>
+      </w:pPr>
+    </w:p>
+    <w:p>
+      <w:pPr>
+        <w:spacing w:line="360" w:lineRule="auto"/>
         <w:jc w:val="both"/>
         <w:rPr>
           <w:b/>
@@ -289,17 +301,6 @@
       <w:pPr>
         <w:spacing w:line="360" w:lineRule="auto"/>
         <w:jc w:val="both"/>
-      </w:pPr>
-      <w:r>
-        <w:br/>
-      </w:r>
-    </w:p>
-    <w:p>
-      <w:pPr>
-        <w:jc w:val="both"/>
-        <w:rPr>
-          <w:lang w:val="pl-PL"/>
-        </w:rPr>
       </w:pPr>
     </w:p>
     <w:p>
@@ -338,13 +339,7 @@
     </w:p>
     <w:p>
       <w:pPr>
-        <w:rPr>
-          <w:lang w:val="pl-PL"/>
-        </w:rPr>
-      </w:pPr>
-    </w:p>
-    <w:p>
-      <w:pPr>
+        <w:jc w:val="both"/>
         <w:rPr>
           <w:lang w:val="pl-PL"/>
         </w:rPr>
@@ -367,6 +362,62 @@
         </w:rPr>
         <w:t xml:space="preserve"> było zapoznanie się z </w:t>
       </w:r>
+      <w:r>
+        <w:rPr>
+          <w:lang w:val="pl-PL"/>
+        </w:rPr>
+        <w:t xml:space="preserve">dokumentacją narzędzia </w:t>
+      </w:r>
+      <w:proofErr w:type="spellStart"/>
+      <w:r>
+        <w:rPr>
+          <w:lang w:val="pl-PL"/>
+        </w:rPr>
+        <w:t>Driving</w:t>
+      </w:r>
+      <w:proofErr w:type="spellEnd"/>
+      <w:r>
+        <w:rPr>
+          <w:lang w:val="pl-PL"/>
+        </w:rPr>
+        <w:t xml:space="preserve"> </w:t>
+      </w:r>
+      <w:proofErr w:type="spellStart"/>
+      <w:r>
+        <w:rPr>
+          <w:lang w:val="pl-PL"/>
+        </w:rPr>
+        <w:t>Scenario</w:t>
+      </w:r>
+      <w:proofErr w:type="spellEnd"/>
+      <w:r>
+        <w:rPr>
+          <w:lang w:val="pl-PL"/>
+        </w:rPr>
+        <w:t xml:space="preserve"> </w:t>
+      </w:r>
+      <w:r>
+        <w:rPr>
+          <w:lang w:val="pl-PL"/>
+        </w:rPr>
+        <w:t>Designer</w:t>
+      </w:r>
+      <w:r>
+        <w:rPr>
+          <w:lang w:val="pl-PL"/>
+        </w:rPr>
+        <w:t xml:space="preserve"> oraz przeprowadzenie symulacji autonomicznych pojazdów </w:t>
+      </w:r>
+      <w:r>
+        <w:t>poruszających się w środowisku ruchu drogowego.</w:t>
+      </w:r>
+    </w:p>
+    <w:p>
+      <w:pPr>
+        <w:rPr>
+          <w:lang w:val="pl-PL"/>
+        </w:rPr>
+      </w:pPr>
     </w:p>
     <w:p>
       <w:pPr>
@@ -410,22 +461,42 @@
     </w:p>
     <w:p>
       <w:pPr>
-        <w:rPr>
-          <w:lang w:val="pl-PL"/>
-        </w:rPr>
-      </w:pPr>
-    </w:p>
-    <w:p>
-      <w:pPr>
-        <w:rPr>
-          <w:lang w:val="pl-PL"/>
-        </w:rPr>
-      </w:pPr>
-      <w:r>
-        <w:rPr>
-          <w:lang w:val="pl-PL"/>
-        </w:rPr>
-        <w:t>Jako mapę do przeprowadzenia ćwiczenia wybrano rondo w Białej Podlaskiej.</w:t>
+        <w:jc w:val="both"/>
+        <w:rPr>
+          <w:lang w:val="pl-PL"/>
+        </w:rPr>
+      </w:pPr>
+      <w:r>
+        <w:rPr>
+          <w:lang w:val="pl-PL"/>
+        </w:rPr>
+        <w:t xml:space="preserve">Jako mapę do przeprowadzenia ćwiczenia wybrano </w:t>
+      </w:r>
+      <w:r>
+        <w:rPr>
+          <w:lang w:val="pl-PL"/>
+        </w:rPr>
+        <w:t xml:space="preserve">Rondo Stanisława Różyczki de </w:t>
+      </w:r>
+      <w:proofErr w:type="spellStart"/>
+      <w:r>
+        <w:rPr>
+          <w:lang w:val="pl-PL"/>
+        </w:rPr>
+        <w:t>Rosenwertha</w:t>
+      </w:r>
+      <w:proofErr w:type="spellEnd"/>
+      <w:r>
+        <w:rPr>
+          <w:lang w:val="pl-PL"/>
+        </w:rPr>
+        <w:t xml:space="preserve"> znajdujące się </w:t>
+      </w:r>
+      <w:r>
+        <w:rPr>
+          <w:lang w:val="pl-PL"/>
+        </w:rPr>
+        <w:t>w Białej Podlaskiej.</w:t>
       </w:r>
     </w:p>
     <w:p>
@@ -533,35 +604,96 @@
     </w:p>
     <w:p>
       <w:pPr>
-        <w:rPr>
-          <w:lang w:val="pl-PL"/>
-        </w:rPr>
-      </w:pPr>
-      <w:r>
-        <w:rPr>
-          <w:lang w:val="pl-PL"/>
-        </w:rPr>
-        <w:t>Wyeksportowano</w:t>
-      </w:r>
-      <w:r>
-        <w:rPr>
-          <w:lang w:val="pl-PL"/>
-        </w:rPr>
-        <w:t xml:space="preserve"> mapę z wykorzystaniem </w:t>
+        <w:jc w:val="both"/>
+        <w:rPr>
+          <w:lang w:val="pl-PL"/>
+        </w:rPr>
+      </w:pPr>
+      <w:r>
+        <w:rPr>
+          <w:lang w:val="pl-PL"/>
+        </w:rPr>
+        <w:t>Fragment mapy z rondem w</w:t>
+      </w:r>
+      <w:r>
+        <w:rPr>
+          <w:lang w:val="pl-PL"/>
+        </w:rPr>
+        <w:t>yeksportowano</w:t>
+      </w:r>
+      <w:r>
+        <w:rPr>
+          <w:lang w:val="pl-PL"/>
+        </w:rPr>
+        <w:t xml:space="preserve"> </w:t>
+      </w:r>
+      <w:r>
+        <w:rPr>
+          <w:lang w:val="pl-PL"/>
+        </w:rPr>
+        <w:t xml:space="preserve">z </w:t>
+      </w:r>
+      <w:r>
+        <w:rPr>
+          <w:lang w:val="pl-PL"/>
+        </w:rPr>
+        <w:t xml:space="preserve">wykorzystaniem </w:t>
+      </w:r>
+      <w:r>
+        <w:rPr>
+          <w:lang w:val="pl-PL"/>
+        </w:rPr>
+        <w:t xml:space="preserve">narzędzia </w:t>
       </w:r>
       <w:proofErr w:type="spellStart"/>
       <w:r>
         <w:rPr>
           <w:lang w:val="pl-PL"/>
         </w:rPr>
-        <w:t>openstreetmap</w:t>
+        <w:t>O</w:t>
+      </w:r>
+      <w:r>
+        <w:rPr>
+          <w:lang w:val="pl-PL"/>
+        </w:rPr>
+        <w:t>pen</w:t>
+      </w:r>
+      <w:r>
+        <w:rPr>
+          <w:lang w:val="pl-PL"/>
+        </w:rPr>
+        <w:t>S</w:t>
+      </w:r>
+      <w:r>
+        <w:rPr>
+          <w:lang w:val="pl-PL"/>
+        </w:rPr>
+        <w:t>treet</w:t>
+      </w:r>
+      <w:r>
+        <w:rPr>
+          <w:lang w:val="pl-PL"/>
+        </w:rPr>
+        <w:t>M</w:t>
+      </w:r>
+      <w:r>
+        <w:rPr>
+          <w:lang w:val="pl-PL"/>
+        </w:rPr>
+        <w:t>ap</w:t>
       </w:r>
       <w:proofErr w:type="spellEnd"/>
       <w:r>
         <w:rPr>
           <w:lang w:val="pl-PL"/>
         </w:rPr>
-        <w:t xml:space="preserve"> (</w:t>
+        <w:t xml:space="preserve"> </w:t>
+      </w:r>
+      <w:r>
+        <w:rPr>
+          <w:lang w:val="pl-PL"/>
+        </w:rPr>
+        <w:t>(</w:t>
       </w:r>
       <w:hyperlink r:id="rId7" w:anchor="map=19/52.039744/23.187557" w:history="1">
         <w:r>
@@ -569,27 +701,64 @@
             <w:rStyle w:val="Hipercze"/>
             <w:lang w:val="pl-PL"/>
           </w:rPr>
-          <w:t>https://www.openstreetmap.org/export#map=19/52.039744/23.187557</w:t>
+          <w:t>https://www.openstreetmap.org/export#map=19/52.039</w:t>
+        </w:r>
+        <w:r>
+          <w:rPr>
+            <w:rStyle w:val="Hipercze"/>
+            <w:lang w:val="pl-PL"/>
+          </w:rPr>
+          <w:t>7</w:t>
+        </w:r>
+        <w:r>
+          <w:rPr>
+            <w:rStyle w:val="Hipercze"/>
+            <w:lang w:val="pl-PL"/>
+          </w:rPr>
+          <w:t>44/23.187557</w:t>
         </w:r>
       </w:hyperlink>
       <w:r>
         <w:rPr>
           <w:lang w:val="pl-PL"/>
         </w:rPr>
-        <w:t xml:space="preserve">) i załadowano do </w:t>
-      </w:r>
-    </w:p>
-    <w:p>
-      <w:pPr>
+        <w:t>)</w:t>
+      </w:r>
+      <w:r>
+        <w:rPr>
+          <w:lang w:val="pl-PL"/>
+        </w:rPr>
+        <w:t xml:space="preserve">, a następnie </w:t>
+      </w:r>
+      <w:r>
+        <w:rPr>
+          <w:lang w:val="pl-PL"/>
+        </w:rPr>
+        <w:t xml:space="preserve">załadowano do </w:t>
+      </w:r>
+      <w:r>
+        <w:rPr>
+          <w:lang w:val="pl-PL"/>
+        </w:rPr>
+        <w:t xml:space="preserve"> </w:t>
+      </w:r>
+      <w:r>
         <w:rPr>
           <w:lang w:val="pt-PT"/>
         </w:rPr>
-      </w:pPr>
+        <w:t xml:space="preserve">Driving Scenario Designer w </w:t>
+      </w:r>
       <w:r>
         <w:rPr>
           <w:lang w:val="pt-PT"/>
         </w:rPr>
-        <w:t>Driving Scenario Designer w matlab.</w:t>
+        <w:t>środowisku M</w:t>
+      </w:r>
+      <w:r>
+        <w:rPr>
+          <w:lang w:val="pt-PT"/>
+        </w:rPr>
+        <w:t>atlab.</w:t>
       </w:r>
     </w:p>
     <w:p>
@@ -619,9 +788,9 @@
         </w:rPr>
         <w:lastRenderedPageBreak/>
         <w:drawing>
-          <wp:inline distT="0" distB="0" distL="0" distR="0" wp14:anchorId="184E687C" wp14:editId="3D0D6E0C">
-            <wp:extent cx="5756910" cy="4053205"/>
-            <wp:effectExtent l="0" t="0" r="0" b="4445"/>
+          <wp:inline distT="0" distB="0" distL="0" distR="0" wp14:anchorId="184E687C" wp14:editId="31419816">
+            <wp:extent cx="5760000" cy="4055381"/>
+            <wp:effectExtent l="0" t="0" r="0" b="2540"/>
             <wp:docPr id="235733801" name="Obraz 1"/>
             <wp:cNvGraphicFramePr>
               <a:graphicFrameLocks xmlns:a="http://schemas.openxmlformats.org/drawingml/2006/main" noChangeAspect="1"/>
@@ -642,7 +811,7 @@
                   <pic:spPr>
                     <a:xfrm>
                       <a:off x="0" y="0"/>
-                      <a:ext cx="5756910" cy="4053205"/>
+                      <a:ext cx="5760000" cy="4055381"/>
                     </a:xfrm>
                     <a:prstGeom prst="rect">
                       <a:avLst/>
@@ -666,67 +835,146 @@
         <w:rPr>
           <w:lang w:val="pl-PL"/>
         </w:rPr>
-        <w:t>Rys 2.1 – Zaimportowana mapa.</w:t>
-      </w:r>
-    </w:p>
-    <w:p>
-      <w:pPr>
-        <w:rPr>
-          <w:lang w:val="pl-PL"/>
-        </w:rPr>
-      </w:pPr>
-    </w:p>
-    <w:p>
-      <w:pPr>
-        <w:rPr>
-          <w:lang w:val="pl-PL"/>
-        </w:rPr>
-      </w:pPr>
-    </w:p>
-    <w:p>
-      <w:pPr>
-        <w:rPr>
-          <w:lang w:val="pl-PL"/>
-        </w:rPr>
-      </w:pPr>
-    </w:p>
-    <w:p>
-      <w:pPr>
-        <w:rPr>
-          <w:lang w:val="pl-PL"/>
-        </w:rPr>
-      </w:pPr>
-    </w:p>
-    <w:p>
-      <w:pPr>
-        <w:rPr>
-          <w:lang w:val="pl-PL"/>
-        </w:rPr>
-      </w:pPr>
-      <w:r>
-        <w:rPr>
-          <w:lang w:val="pl-PL"/>
-        </w:rPr>
-        <w:t xml:space="preserve">Stworzono prosty scenariusz, gdzie na rondo wjeżdżają trzy pojazdy, jako główne auto ustawiono pojazd jadący z południa, z wschodu pojazd wykonuje niedozwolony skręt </w:t>
-      </w:r>
-      <w:r>
-        <w:rPr>
-          <w:lang w:val="pl-PL"/>
-        </w:rPr>
-        <w:t>w lewo w celu zawrócenia (tzw. Siwy dym), co powoduje zwolnienie innych pojazdów.</w:t>
-      </w:r>
-    </w:p>
-    <w:p>
-      <w:pPr>
-        <w:rPr>
-          <w:lang w:val="pl-PL"/>
-        </w:rPr>
-      </w:pPr>
-      <w:r>
-        <w:rPr>
-          <w:lang w:val="pl-PL"/>
-        </w:rPr>
-        <w:t xml:space="preserve">Wykorzystano do tego </w:t>
+        <w:t>Rys 2.</w:t>
+      </w:r>
+      <w:r>
+        <w:rPr>
+          <w:lang w:val="pl-PL"/>
+        </w:rPr>
+        <w:t>2</w:t>
+      </w:r>
+      <w:r>
+        <w:rPr>
+          <w:lang w:val="pl-PL"/>
+        </w:rPr>
+        <w:t xml:space="preserve"> – Zaimportowana mapa.</w:t>
+      </w:r>
+    </w:p>
+    <w:p>
+      <w:pPr>
+        <w:rPr>
+          <w:lang w:val="pl-PL"/>
+        </w:rPr>
+      </w:pPr>
+    </w:p>
+    <w:p>
+      <w:pPr>
+        <w:rPr>
+          <w:lang w:val="pl-PL"/>
+        </w:rPr>
+      </w:pPr>
+    </w:p>
+    <w:p>
+      <w:pPr>
+        <w:jc w:val="both"/>
+        <w:rPr>
+          <w:lang w:val="pl-PL"/>
+        </w:rPr>
+      </w:pPr>
+      <w:r>
+        <w:rPr>
+          <w:lang w:val="pl-PL"/>
+        </w:rPr>
+        <w:t xml:space="preserve">Stworzono prosty scenariusz, </w:t>
+      </w:r>
+      <w:r>
+        <w:rPr>
+          <w:lang w:val="pl-PL"/>
+        </w:rPr>
+        <w:t>w którym</w:t>
+      </w:r>
+      <w:r>
+        <w:rPr>
+          <w:lang w:val="pl-PL"/>
+        </w:rPr>
+        <w:t xml:space="preserve"> na rondo wjeżdżają trzy pojazdy, jako główne auto ustawiono pojazd jadący z południa</w:t>
+      </w:r>
+      <w:r>
+        <w:rPr>
+          <w:lang w:val="pl-PL"/>
+        </w:rPr>
+        <w:t>.</w:t>
+      </w:r>
+      <w:r>
+        <w:rPr>
+          <w:lang w:val="pl-PL"/>
+        </w:rPr>
+        <w:t xml:space="preserve"> </w:t>
+      </w:r>
+      <w:r>
+        <w:rPr>
+          <w:lang w:val="pl-PL"/>
+        </w:rPr>
+        <w:t>Pojazd nadjeżdżający ze wschodu</w:t>
+      </w:r>
+      <w:r>
+        <w:rPr>
+          <w:lang w:val="pl-PL"/>
+        </w:rPr>
+        <w:t xml:space="preserve"> wykonuje niedozwolony skręt </w:t>
+      </w:r>
+      <w:r>
+        <w:rPr>
+          <w:lang w:val="pl-PL"/>
+        </w:rPr>
+        <w:t xml:space="preserve">w lewo w celu zawrócenia (tzw. </w:t>
+      </w:r>
+      <w:r>
+        <w:rPr>
+          <w:lang w:val="pl-PL"/>
+        </w:rPr>
+        <w:t>s</w:t>
+      </w:r>
+      <w:r>
+        <w:rPr>
+          <w:lang w:val="pl-PL"/>
+        </w:rPr>
+        <w:t>iwy dym</w:t>
+      </w:r>
+      <w:r>
+        <w:rPr>
+          <w:lang w:val="pl-PL"/>
+        </w:rPr>
+        <w:t xml:space="preserve">: </w:t>
+      </w:r>
+      <w:hyperlink r:id="rId9" w:history="1">
+        <w:r>
+          <w:rPr>
+            <w:rStyle w:val="Hipercze"/>
+            <w:lang w:val="pl-PL"/>
+          </w:rPr>
+          <w:t>https://www.youtube.com/watch?v=NxebleeZyOc</w:t>
+        </w:r>
+      </w:hyperlink>
+      <w:r>
+        <w:rPr>
+          <w:lang w:val="pl-PL"/>
+        </w:rPr>
+        <w:t xml:space="preserve">), co powoduje </w:t>
+      </w:r>
+      <w:r>
+        <w:rPr>
+          <w:lang w:val="pl-PL"/>
+        </w:rPr>
+        <w:t>spowolnienie</w:t>
+      </w:r>
+      <w:r>
+        <w:rPr>
+          <w:lang w:val="pl-PL"/>
+        </w:rPr>
+        <w:t xml:space="preserve"> innych pojazdów.</w:t>
+      </w:r>
+      <w:r>
+        <w:rPr>
+          <w:lang w:val="pl-PL"/>
+        </w:rPr>
+        <w:t xml:space="preserve"> W tym celu w</w:t>
+      </w:r>
+      <w:r>
+        <w:rPr>
+          <w:lang w:val="pl-PL"/>
+        </w:rPr>
+        <w:t xml:space="preserve">ykorzystano </w:t>
       </w:r>
       <w:proofErr w:type="spellStart"/>
       <w:r>
@@ -777,8 +1025,8 @@
         </w:rPr>
         <w:lastRenderedPageBreak/>
         <w:drawing>
-          <wp:inline distT="0" distB="0" distL="0" distR="0" wp14:anchorId="48A2DB44" wp14:editId="2F53FB24">
-            <wp:extent cx="5756910" cy="3810000"/>
+          <wp:inline distT="0" distB="0" distL="0" distR="0" wp14:anchorId="48A2DB44" wp14:editId="330AFA51">
+            <wp:extent cx="5760000" cy="3812045"/>
             <wp:effectExtent l="0" t="0" r="0" b="0"/>
             <wp:docPr id="889150923" name="Obraz 1"/>
             <wp:cNvGraphicFramePr>
@@ -792,7 +1040,7 @@
                     <pic:cNvPicPr/>
                   </pic:nvPicPr>
                   <pic:blipFill>
-                    <a:blip r:embed="rId9"/>
+                    <a:blip r:embed="rId10"/>
                     <a:stretch>
                       <a:fillRect/>
                     </a:stretch>
@@ -800,7 +1048,7 @@
                   <pic:spPr>
                     <a:xfrm>
                       <a:off x="0" y="0"/>
-                      <a:ext cx="5756910" cy="3810000"/>
+                      <a:ext cx="5760000" cy="3812045"/>
                     </a:xfrm>
                     <a:prstGeom prst="rect">
                       <a:avLst/>
@@ -830,7 +1078,13 @@
         <w:rPr>
           <w:lang w:val="pl-PL"/>
         </w:rPr>
-        <w:t xml:space="preserve"> 2.2</w:t>
+        <w:t xml:space="preserve"> 2.</w:t>
+      </w:r>
+      <w:r>
+        <w:rPr>
+          <w:lang w:val="pl-PL"/>
+        </w:rPr>
+        <w:t>3</w:t>
       </w:r>
       <w:r>
         <w:rPr>
@@ -841,22 +1095,48 @@
     </w:p>
     <w:p>
       <w:pPr>
-        <w:rPr>
-          <w:lang w:val="pl-PL"/>
-        </w:rPr>
-      </w:pPr>
-    </w:p>
-    <w:p>
-      <w:pPr>
-        <w:rPr>
-          <w:lang w:val="pl-PL"/>
-        </w:rPr>
-      </w:pPr>
-      <w:r>
-        <w:rPr>
-          <w:lang w:val="pl-PL"/>
-        </w:rPr>
-        <w:t>Do głównego pojazdu dodano kamery z przodu i z tyłu</w:t>
+        <w:jc w:val="center"/>
+        <w:rPr>
+          <w:lang w:val="pl-PL"/>
+        </w:rPr>
+      </w:pPr>
+    </w:p>
+    <w:p>
+      <w:pPr>
+        <w:rPr>
+          <w:lang w:val="pl-PL"/>
+        </w:rPr>
+      </w:pPr>
+    </w:p>
+    <w:p>
+      <w:pPr>
+        <w:rPr>
+          <w:lang w:val="pl-PL"/>
+        </w:rPr>
+      </w:pPr>
+      <w:r>
+        <w:rPr>
+          <w:lang w:val="pl-PL"/>
+        </w:rPr>
+        <w:t>Do głównego pojazdu dodano kamery</w:t>
+      </w:r>
+      <w:r>
+        <w:rPr>
+          <w:lang w:val="pl-PL"/>
+        </w:rPr>
+        <w:t>, które ustawiono</w:t>
+      </w:r>
+      <w:r>
+        <w:rPr>
+          <w:lang w:val="pl-PL"/>
+        </w:rPr>
+        <w:t xml:space="preserve"> z przodu i z tyłu</w:t>
+      </w:r>
+      <w:r>
+        <w:rPr>
+          <w:lang w:val="pl-PL"/>
+        </w:rPr>
+        <w:t>.</w:t>
       </w:r>
     </w:p>
     <w:p>
@@ -879,9 +1159,9 @@
           <w:lang w:val="pl-PL"/>
         </w:rPr>
         <w:drawing>
-          <wp:inline distT="0" distB="0" distL="0" distR="0" wp14:anchorId="4E9B8638" wp14:editId="410A4D29">
-            <wp:extent cx="3736976" cy="3619500"/>
-            <wp:effectExtent l="0" t="0" r="0" b="0"/>
+          <wp:inline distT="0" distB="0" distL="0" distR="0" wp14:anchorId="4E9B8638" wp14:editId="35089195">
+            <wp:extent cx="3600000" cy="3486830"/>
+            <wp:effectExtent l="0" t="0" r="635" b="0"/>
             <wp:docPr id="564061093" name="Obraz 1" descr="Obraz zawierający linia, diagram, Wykres, origami&#10;&#10;Zawartość wygenerowana przez sztuczną inteligencję może być niepoprawna."/>
             <wp:cNvGraphicFramePr>
               <a:graphicFrameLocks xmlns:a="http://schemas.openxmlformats.org/drawingml/2006/main" noChangeAspect="1"/>
@@ -894,7 +1174,7 @@
                     <pic:cNvPicPr/>
                   </pic:nvPicPr>
                   <pic:blipFill>
-                    <a:blip r:embed="rId10"/>
+                    <a:blip r:embed="rId11"/>
                     <a:stretch>
                       <a:fillRect/>
                     </a:stretch>
@@ -902,7 +1182,7 @@
                   <pic:spPr>
                     <a:xfrm>
                       <a:off x="0" y="0"/>
-                      <a:ext cx="3741834" cy="3624205"/>
+                      <a:ext cx="3600000" cy="3486830"/>
                     </a:xfrm>
                     <a:prstGeom prst="rect">
                       <a:avLst/>
@@ -926,60 +1206,72 @@
         <w:rPr>
           <w:lang w:val="pl-PL"/>
         </w:rPr>
-        <w:t>Rys 2.3 – Główny pojazd z kamerami.</w:t>
-      </w:r>
-    </w:p>
-    <w:p>
-      <w:pPr>
-        <w:jc w:val="center"/>
-        <w:rPr>
-          <w:lang w:val="pl-PL"/>
-        </w:rPr>
-      </w:pPr>
-    </w:p>
-    <w:p>
-      <w:pPr>
-        <w:jc w:val="center"/>
-        <w:rPr>
-          <w:lang w:val="pl-PL"/>
-        </w:rPr>
-      </w:pPr>
-    </w:p>
-    <w:p>
-      <w:pPr>
-        <w:jc w:val="center"/>
-        <w:rPr>
-          <w:lang w:val="pl-PL"/>
-        </w:rPr>
-      </w:pPr>
-    </w:p>
-    <w:p>
-      <w:pPr>
-        <w:jc w:val="center"/>
-        <w:rPr>
-          <w:lang w:val="pl-PL"/>
-        </w:rPr>
-      </w:pPr>
-      <w:r>
-        <w:rPr>
-          <w:lang w:val="pl-PL"/>
-        </w:rPr>
-        <w:t xml:space="preserve">Dodano także radar z przodu oraz </w:t>
+        <w:t>Rys 2.</w:t>
+      </w:r>
+      <w:r>
+        <w:rPr>
+          <w:lang w:val="pl-PL"/>
+        </w:rPr>
+        <w:t>4</w:t>
+      </w:r>
+      <w:r>
+        <w:rPr>
+          <w:lang w:val="pl-PL"/>
+        </w:rPr>
+        <w:t xml:space="preserve"> – Główny pojazd z kamerami.</w:t>
+      </w:r>
+    </w:p>
+    <w:p>
+      <w:pPr>
+        <w:jc w:val="center"/>
+        <w:rPr>
+          <w:lang w:val="pl-PL"/>
+        </w:rPr>
+      </w:pPr>
+    </w:p>
+    <w:p>
+      <w:pPr>
+        <w:jc w:val="center"/>
+        <w:rPr>
+          <w:lang w:val="pl-PL"/>
+        </w:rPr>
+      </w:pPr>
+    </w:p>
+    <w:p>
+      <w:pPr>
+        <w:rPr>
+          <w:lang w:val="pl-PL"/>
+        </w:rPr>
+      </w:pPr>
+      <w:r>
+        <w:rPr>
+          <w:lang w:val="pl-PL"/>
+        </w:rPr>
+        <w:lastRenderedPageBreak/>
+        <w:t xml:space="preserve">Z przodu pojazdu dodano również radar, natomiast z tyłu dodano </w:t>
       </w:r>
       <w:proofErr w:type="spellStart"/>
       <w:r>
         <w:rPr>
           <w:lang w:val="pl-PL"/>
         </w:rPr>
-        <w:t>Lidar</w:t>
+        <w:t>lidar</w:t>
       </w:r>
       <w:proofErr w:type="spellEnd"/>
       <w:r>
         <w:rPr>
           <w:lang w:val="pl-PL"/>
         </w:rPr>
-        <w:t xml:space="preserve"> z tyłu.</w:t>
-      </w:r>
+        <w:t>.</w:t>
+      </w:r>
+    </w:p>
+    <w:p>
+      <w:pPr>
+        <w:jc w:val="center"/>
+        <w:rPr>
+          <w:lang w:val="pl-PL"/>
+        </w:rPr>
+      </w:pPr>
     </w:p>
     <w:p>
       <w:pPr>
@@ -994,9 +1286,9 @@
           <w:lang w:val="pl-PL"/>
         </w:rPr>
         <w:drawing>
-          <wp:inline distT="0" distB="0" distL="0" distR="0" wp14:anchorId="77959E9B" wp14:editId="3A7187C3">
-            <wp:extent cx="5756910" cy="5608955"/>
-            <wp:effectExtent l="0" t="0" r="0" b="0"/>
+          <wp:inline distT="0" distB="0" distL="0" distR="0" wp14:anchorId="77959E9B" wp14:editId="5E425C1E">
+            <wp:extent cx="3960000" cy="3858226"/>
+            <wp:effectExtent l="0" t="0" r="2540" b="9525"/>
             <wp:docPr id="1698657241" name="Obraz 1" descr="Obraz zawierający Wykres, linia, diagram&#10;&#10;Zawartość wygenerowana przez sztuczną inteligencję może być niepoprawna."/>
             <wp:cNvGraphicFramePr>
               <a:graphicFrameLocks xmlns:a="http://schemas.openxmlformats.org/drawingml/2006/main" noChangeAspect="1"/>
@@ -1009,7 +1301,7 @@
                     <pic:cNvPicPr/>
                   </pic:nvPicPr>
                   <pic:blipFill>
-                    <a:blip r:embed="rId11"/>
+                    <a:blip r:embed="rId12"/>
                     <a:stretch>
                       <a:fillRect/>
                     </a:stretch>
@@ -1017,7 +1309,7 @@
                   <pic:spPr>
                     <a:xfrm>
                       <a:off x="0" y="0"/>
-                      <a:ext cx="5756910" cy="5608955"/>
+                      <a:ext cx="3960000" cy="3858226"/>
                     </a:xfrm>
                     <a:prstGeom prst="rect">
                       <a:avLst/>
@@ -1041,8 +1333,28 @@
         <w:rPr>
           <w:lang w:val="pl-PL"/>
         </w:rPr>
-        <w:t>Rys 2.4 – Główny pojazd z kamerami i radarem.</w:t>
-      </w:r>
+        <w:t>Rys 2.</w:t>
+      </w:r>
+      <w:r>
+        <w:rPr>
+          <w:lang w:val="pl-PL"/>
+        </w:rPr>
+        <w:t>5</w:t>
+      </w:r>
+      <w:r>
+        <w:rPr>
+          <w:lang w:val="pl-PL"/>
+        </w:rPr>
+        <w:t xml:space="preserve"> – Główny pojazd z kamerami i radarem.</w:t>
+      </w:r>
+    </w:p>
+    <w:p>
+      <w:pPr>
+        <w:jc w:val="center"/>
+        <w:rPr>
+          <w:lang w:val="pl-PL"/>
+        </w:rPr>
+      </w:pPr>
     </w:p>
     <w:p>
       <w:pPr>
@@ -1064,11 +1376,10 @@
           <w:noProof/>
           <w:lang w:val="pl-PL"/>
         </w:rPr>
-        <w:lastRenderedPageBreak/>
         <w:drawing>
-          <wp:inline distT="0" distB="0" distL="0" distR="0" wp14:anchorId="20540D78" wp14:editId="37A5E837">
-            <wp:extent cx="5756910" cy="5307330"/>
-            <wp:effectExtent l="0" t="0" r="0" b="7620"/>
+          <wp:inline distT="0" distB="0" distL="0" distR="0" wp14:anchorId="20540D78" wp14:editId="795367D9">
+            <wp:extent cx="3960000" cy="3650748"/>
+            <wp:effectExtent l="0" t="0" r="2540" b="6985"/>
             <wp:docPr id="1570134014" name="Obraz 1" descr="Obraz zawierający linia, diagram, Równolegle, Wykres&#10;&#10;Zawartość wygenerowana przez sztuczną inteligencję może być niepoprawna."/>
             <wp:cNvGraphicFramePr>
               <a:graphicFrameLocks xmlns:a="http://schemas.openxmlformats.org/drawingml/2006/main" noChangeAspect="1"/>
@@ -1081,7 +1392,7 @@
                     <pic:cNvPicPr/>
                   </pic:nvPicPr>
                   <pic:blipFill>
-                    <a:blip r:embed="rId12"/>
+                    <a:blip r:embed="rId13"/>
                     <a:stretch>
                       <a:fillRect/>
                     </a:stretch>
@@ -1089,7 +1400,7 @@
                   <pic:spPr>
                     <a:xfrm>
                       <a:off x="0" y="0"/>
-                      <a:ext cx="5756910" cy="5307330"/>
+                      <a:ext cx="3960000" cy="3650748"/>
                     </a:xfrm>
                     <a:prstGeom prst="rect">
                       <a:avLst/>
@@ -1113,7 +1424,19 @@
         <w:rPr>
           <w:lang w:val="pl-PL"/>
         </w:rPr>
-        <w:t xml:space="preserve">Rys 2.5 – Główny pojazd z kamerami, radarem i </w:t>
+        <w:t>Rys 2.</w:t>
+      </w:r>
+      <w:r>
+        <w:rPr>
+          <w:lang w:val="pl-PL"/>
+        </w:rPr>
+        <w:t>6</w:t>
+      </w:r>
+      <w:r>
+        <w:rPr>
+          <w:lang w:val="pl-PL"/>
+        </w:rPr>
+        <w:t xml:space="preserve"> – Główny pojazd z kamerami, radarem i </w:t>
       </w:r>
       <w:proofErr w:type="spellStart"/>
       <w:r>
@@ -1144,9 +1467,9 @@
         </w:rPr>
         <w:lastRenderedPageBreak/>
         <w:drawing>
-          <wp:inline distT="0" distB="0" distL="0" distR="0" wp14:anchorId="3CB53B2C" wp14:editId="07D20101">
-            <wp:extent cx="3062143" cy="4486275"/>
-            <wp:effectExtent l="0" t="0" r="5080" b="0"/>
+          <wp:inline distT="0" distB="0" distL="0" distR="0" wp14:anchorId="3CB53B2C" wp14:editId="095E1E1E">
+            <wp:extent cx="2790000" cy="4087564"/>
+            <wp:effectExtent l="0" t="0" r="0" b="8255"/>
             <wp:docPr id="1275153519" name="Obraz 1" descr="Obraz zawierający diagram, tekst, zrzut ekranu, Wykres&#10;&#10;Zawartość wygenerowana przez sztuczną inteligencję może być niepoprawna."/>
             <wp:cNvGraphicFramePr>
               <a:graphicFrameLocks xmlns:a="http://schemas.openxmlformats.org/drawingml/2006/main" noChangeAspect="1"/>
@@ -1159,7 +1482,7 @@
                     <pic:cNvPicPr/>
                   </pic:nvPicPr>
                   <pic:blipFill>
-                    <a:blip r:embed="rId13"/>
+                    <a:blip r:embed="rId14"/>
                     <a:stretch>
                       <a:fillRect/>
                     </a:stretch>
@@ -1167,7 +1490,7 @@
                   <pic:spPr>
                     <a:xfrm>
                       <a:off x="0" y="0"/>
-                      <a:ext cx="3070449" cy="4498445"/>
+                      <a:ext cx="2790000" cy="4087564"/>
                     </a:xfrm>
                     <a:prstGeom prst="rect">
                       <a:avLst/>
@@ -1191,7 +1514,19 @@
         <w:rPr>
           <w:lang w:val="pl-PL"/>
         </w:rPr>
-        <w:t>Rys 2.6 – Wykres czujników przy skręcie.</w:t>
+        <w:t>Rys 2.</w:t>
+      </w:r>
+      <w:r>
+        <w:rPr>
+          <w:lang w:val="pl-PL"/>
+        </w:rPr>
+        <w:t>7</w:t>
+      </w:r>
+      <w:r>
+        <w:rPr>
+          <w:lang w:val="pl-PL"/>
+        </w:rPr>
+        <w:t xml:space="preserve"> – Wykres czujników przy skręcie.</w:t>
       </w:r>
     </w:p>
     <w:p>
@@ -1221,11 +1556,10 @@
           <w:noProof/>
           <w:lang w:val="pl-PL"/>
         </w:rPr>
-        <w:lastRenderedPageBreak/>
         <w:drawing>
-          <wp:inline distT="0" distB="0" distL="0" distR="0" wp14:anchorId="28AB73FA" wp14:editId="281E08AC">
-            <wp:extent cx="3486591" cy="5016851"/>
-            <wp:effectExtent l="0" t="0" r="0" b="0"/>
+          <wp:inline distT="0" distB="0" distL="0" distR="0" wp14:anchorId="28AB73FA" wp14:editId="22C4FDA7">
+            <wp:extent cx="2790000" cy="4014527"/>
+            <wp:effectExtent l="0" t="0" r="0" b="5080"/>
             <wp:docPr id="570280235" name="Obraz 1" descr="Obraz zawierający tekst, diagram, zrzut ekranu, linia&#10;&#10;Zawartość wygenerowana przez sztuczną inteligencję może być niepoprawna."/>
             <wp:cNvGraphicFramePr>
               <a:graphicFrameLocks xmlns:a="http://schemas.openxmlformats.org/drawingml/2006/main" noChangeAspect="1"/>
@@ -1238,7 +1572,7 @@
                     <pic:cNvPicPr/>
                   </pic:nvPicPr>
                   <pic:blipFill>
-                    <a:blip r:embed="rId14"/>
+                    <a:blip r:embed="rId15"/>
                     <a:stretch>
                       <a:fillRect/>
                     </a:stretch>
@@ -1246,7 +1580,7 @@
                   <pic:spPr>
                     <a:xfrm>
                       <a:off x="0" y="0"/>
-                      <a:ext cx="3492966" cy="5026024"/>
+                      <a:ext cx="2790000" cy="4014527"/>
                     </a:xfrm>
                     <a:prstGeom prst="rect">
                       <a:avLst/>
@@ -1270,35 +1604,32 @@
         <w:rPr>
           <w:lang w:val="pl-PL"/>
         </w:rPr>
-        <w:t>Rys 2.6 – Wykres czujników przy skręcie.</w:t>
-      </w:r>
-    </w:p>
-    <w:p>
-      <w:pPr>
-        <w:jc w:val="center"/>
-        <w:rPr>
-          <w:lang w:val="pl-PL"/>
-        </w:rPr>
-      </w:pPr>
-    </w:p>
-    <w:p>
-      <w:pPr>
-        <w:jc w:val="center"/>
-        <w:rPr>
-          <w:lang w:val="pl-PL"/>
-        </w:rPr>
-      </w:pPr>
-    </w:p>
-    <w:p>
-      <w:pPr>
-        <w:rPr>
-          <w:lang w:val="pl-PL"/>
-        </w:rPr>
-      </w:pPr>
-      <w:r>
-        <w:rPr>
-          <w:lang w:val="pl-PL"/>
-        </w:rPr>
+        <w:t>Rys 2.</w:t>
+      </w:r>
+      <w:r>
+        <w:rPr>
+          <w:lang w:val="pl-PL"/>
+        </w:rPr>
+        <w:t>8</w:t>
+      </w:r>
+      <w:r>
+        <w:rPr>
+          <w:lang w:val="pl-PL"/>
+        </w:rPr>
+        <w:t xml:space="preserve"> – Wykres czujników przy skręcie.</w:t>
+      </w:r>
+    </w:p>
+    <w:p>
+      <w:pPr>
+        <w:rPr>
+          <w:lang w:val="pl-PL"/>
+        </w:rPr>
+      </w:pPr>
+      <w:r>
+        <w:rPr>
+          <w:lang w:val="pl-PL"/>
+        </w:rPr>
+        <w:lastRenderedPageBreak/>
         <w:t>Wyeksportowano</w:t>
       </w:r>
       <w:r>
@@ -1312,19 +1643,25 @@
         <w:rPr>
           <w:lang w:val="pl-PL"/>
         </w:rPr>
-        <w:t>simulink</w:t>
+        <w:t>S</w:t>
+      </w:r>
+      <w:r>
+        <w:rPr>
+          <w:lang w:val="pl-PL"/>
+        </w:rPr>
+        <w:t>imulink</w:t>
       </w:r>
       <w:proofErr w:type="spellEnd"/>
-    </w:p>
-    <w:p>
-      <w:pPr>
-        <w:rPr>
-          <w:lang w:val="pl-PL"/>
-        </w:rPr>
-      </w:pPr>
-    </w:p>
-    <w:p>
-      <w:pPr>
+      <w:r>
+        <w:rPr>
+          <w:lang w:val="pl-PL"/>
+        </w:rPr>
+        <w:t>.</w:t>
+      </w:r>
+    </w:p>
+    <w:p>
+      <w:pPr>
+        <w:jc w:val="center"/>
         <w:rPr>
           <w:lang w:val="pl-PL"/>
         </w:rPr>
@@ -1335,9 +1672,9 @@
           <w:lang w:val="pl-PL"/>
         </w:rPr>
         <w:drawing>
-          <wp:inline distT="0" distB="0" distL="0" distR="0" wp14:anchorId="6FCE68F2" wp14:editId="392CC04D">
-            <wp:extent cx="5756910" cy="1791970"/>
-            <wp:effectExtent l="0" t="0" r="0" b="0"/>
+          <wp:inline distT="0" distB="0" distL="0" distR="0" wp14:anchorId="6FCE68F2" wp14:editId="03C5F743">
+            <wp:extent cx="5760000" cy="1095779"/>
+            <wp:effectExtent l="0" t="0" r="0" b="9525"/>
             <wp:docPr id="1298033544" name="Obraz 1" descr="Obraz zawierający tekst, zrzut ekranu, diagram, linia&#10;&#10;Zawartość wygenerowana przez sztuczną inteligencję może być niepoprawna."/>
             <wp:cNvGraphicFramePr>
               <a:graphicFrameLocks xmlns:a="http://schemas.openxmlformats.org/drawingml/2006/main" noChangeAspect="1"/>
@@ -1349,20 +1686,27 @@
                     <pic:cNvPr id="1298033544" name="Obraz 1" descr="Obraz zawierający tekst, zrzut ekranu, diagram, linia&#10;&#10;Zawartość wygenerowana przez sztuczną inteligencję może być niepoprawna."/>
                     <pic:cNvPicPr/>
                   </pic:nvPicPr>
-                  <pic:blipFill>
-                    <a:blip r:embed="rId15"/>
-                    <a:stretch>
-                      <a:fillRect/>
-                    </a:stretch>
+                  <pic:blipFill rotWithShape="1">
+                    <a:blip r:embed="rId16"/>
+                    <a:srcRect l="1654" t="19867" r="4533" b="22798"/>
+                    <a:stretch/>
                   </pic:blipFill>
-                  <pic:spPr>
+                  <pic:spPr bwMode="auto">
                     <a:xfrm>
                       <a:off x="0" y="0"/>
-                      <a:ext cx="5756910" cy="1791970"/>
+                      <a:ext cx="5760000" cy="1095779"/>
                     </a:xfrm>
                     <a:prstGeom prst="rect">
                       <a:avLst/>
                     </a:prstGeom>
+                    <a:ln>
+                      <a:noFill/>
+                    </a:ln>
+                    <a:extLst>
+                      <a:ext uri="{53640926-AAD7-44D8-BBD7-CCE9431645EC}">
+                        <a14:shadowObscured xmlns:a14="http://schemas.microsoft.com/office/drawing/2010/main"/>
+                      </a:ext>
+                    </a:extLst>
                   </pic:spPr>
                 </pic:pic>
               </a:graphicData>
@@ -1382,7 +1726,19 @@
         <w:rPr>
           <w:lang w:val="pl-PL"/>
         </w:rPr>
-        <w:t xml:space="preserve">Rys 2.7 – Scenariusz w </w:t>
+        <w:t>Rys 2.</w:t>
+      </w:r>
+      <w:r>
+        <w:rPr>
+          <w:lang w:val="pl-PL"/>
+        </w:rPr>
+        <w:t>9</w:t>
+      </w:r>
+      <w:r>
+        <w:rPr>
+          <w:lang w:val="pl-PL"/>
+        </w:rPr>
+        <w:t xml:space="preserve"> – Scenariusz w </w:t>
       </w:r>
       <w:proofErr w:type="spellStart"/>
       <w:r>
@@ -1436,7 +1792,6 @@
         <w:rPr>
           <w:lang w:val="pl-PL"/>
         </w:rPr>
-        <w:lastRenderedPageBreak/>
         <w:br/>
       </w:r>
       <w:r>
@@ -1460,7 +1815,7 @@
                     <pic:cNvPicPr/>
                   </pic:nvPicPr>
                   <pic:blipFill>
-                    <a:blip r:embed="rId16"/>
+                    <a:blip r:embed="rId17"/>
                     <a:stretch>
                       <a:fillRect/>
                     </a:stretch>
@@ -1492,34 +1847,53 @@
         <w:rPr>
           <w:lang w:val="pl-PL"/>
         </w:rPr>
-        <w:t>Rys 2.8 – Scenariusz 3D.</w:t>
-      </w:r>
-    </w:p>
-    <w:p>
-      <w:pPr>
-        <w:rPr>
-          <w:lang w:val="pl-PL"/>
-        </w:rPr>
-      </w:pPr>
-    </w:p>
-    <w:p>
-      <w:pPr>
-        <w:rPr>
-          <w:lang w:val="pl-PL"/>
-        </w:rPr>
-      </w:pPr>
-    </w:p>
-    <w:p>
-      <w:pPr>
-        <w:rPr>
-          <w:lang w:val="pl-PL"/>
-        </w:rPr>
-      </w:pPr>
-      <w:r>
-        <w:rPr>
-          <w:lang w:val="pl-PL"/>
-        </w:rPr>
-        <w:t xml:space="preserve">Następnie zmodyfikowano scenariusz by główny pojazd maił </w:t>
+        <w:t>Rys 2.</w:t>
+      </w:r>
+      <w:r>
+        <w:rPr>
+          <w:lang w:val="pl-PL"/>
+        </w:rPr>
+        <w:t>10</w:t>
+      </w:r>
+      <w:r>
+        <w:rPr>
+          <w:lang w:val="pl-PL"/>
+        </w:rPr>
+        <w:t xml:space="preserve"> – Scenariusz 3D.</w:t>
+      </w:r>
+    </w:p>
+    <w:p>
+      <w:pPr>
+        <w:rPr>
+          <w:lang w:val="pl-PL"/>
+        </w:rPr>
+      </w:pPr>
+    </w:p>
+    <w:p>
+      <w:pPr>
+        <w:rPr>
+          <w:lang w:val="pl-PL"/>
+        </w:rPr>
+      </w:pPr>
+    </w:p>
+    <w:p>
+      <w:pPr>
+        <w:jc w:val="both"/>
+        <w:rPr>
+          <w:lang w:val="pl-PL"/>
+        </w:rPr>
+      </w:pPr>
+      <w:r>
+        <w:rPr>
+          <w:lang w:val="pl-PL"/>
+        </w:rPr>
+        <w:t>Następnie zmodyfikowano scenariusz</w:t>
+      </w:r>
+      <w:r>
+        <w:rPr>
+          <w:lang w:val="pl-PL"/>
+        </w:rPr>
+        <w:t xml:space="preserve">, ustawiając dla głównego pojazdu: </w:t>
       </w:r>
       <w:proofErr w:type="spellStart"/>
       <w:r>
@@ -1580,13 +1954,7 @@
     </w:p>
     <w:p>
       <w:pPr>
-        <w:rPr>
-          <w:lang w:val="pl-PL"/>
-        </w:rPr>
-      </w:pPr>
-    </w:p>
-    <w:p>
-      <w:pPr>
+        <w:spacing w:before="240"/>
         <w:jc w:val="center"/>
         <w:rPr>
           <w:lang w:val="pl-PL"/>
@@ -1598,9 +1966,9 @@
           <w:lang w:val="pl-PL"/>
         </w:rPr>
         <w:drawing>
-          <wp:inline distT="0" distB="0" distL="0" distR="0" wp14:anchorId="1557652D" wp14:editId="764E8907">
-            <wp:extent cx="2800741" cy="1324160"/>
-            <wp:effectExtent l="0" t="0" r="0" b="9525"/>
+          <wp:inline distT="0" distB="0" distL="0" distR="0" wp14:anchorId="1557652D" wp14:editId="0981C703">
+            <wp:extent cx="2520000" cy="1191429"/>
+            <wp:effectExtent l="0" t="0" r="0" b="8890"/>
             <wp:docPr id="64825857" name="Obraz 1" descr="Obraz zawierający tekst, zrzut ekranu, Czcionka, linia&#10;&#10;Zawartość wygenerowana przez sztuczną inteligencję może być niepoprawna."/>
             <wp:cNvGraphicFramePr>
               <a:graphicFrameLocks xmlns:a="http://schemas.openxmlformats.org/drawingml/2006/main" noChangeAspect="1"/>
@@ -1613,7 +1981,7 @@
                     <pic:cNvPicPr/>
                   </pic:nvPicPr>
                   <pic:blipFill>
-                    <a:blip r:embed="rId17"/>
+                    <a:blip r:embed="rId18"/>
                     <a:stretch>
                       <a:fillRect/>
                     </a:stretch>
@@ -1621,7 +1989,7 @@
                   <pic:spPr>
                     <a:xfrm>
                       <a:off x="0" y="0"/>
-                      <a:ext cx="2800741" cy="1324160"/>
+                      <a:ext cx="2520000" cy="1191429"/>
                     </a:xfrm>
                     <a:prstGeom prst="rect">
                       <a:avLst/>
@@ -1641,19 +2009,103 @@
           <w:lang w:val="pl-PL"/>
         </w:rPr>
       </w:pPr>
-    </w:p>
-    <w:p>
-      <w:pPr>
-        <w:jc w:val="center"/>
-        <w:rPr>
-          <w:lang w:val="pl-PL"/>
-        </w:rPr>
-      </w:pPr>
-      <w:r>
-        <w:rPr>
-          <w:lang w:val="pl-PL"/>
-        </w:rPr>
-        <w:t xml:space="preserve">Zapisano dane z czujników do </w:t>
+      <w:r>
+        <w:rPr>
+          <w:lang w:val="pl-PL"/>
+        </w:rPr>
+        <w:t>Rys 2.</w:t>
+      </w:r>
+      <w:r>
+        <w:rPr>
+          <w:lang w:val="pl-PL"/>
+        </w:rPr>
+        <w:t>11</w:t>
+      </w:r>
+      <w:r>
+        <w:rPr>
+          <w:lang w:val="pl-PL"/>
+        </w:rPr>
+        <w:t xml:space="preserve"> – </w:t>
+      </w:r>
+      <w:r>
+        <w:rPr>
+          <w:lang w:val="pl-PL"/>
+        </w:rPr>
+        <w:t xml:space="preserve">Ustawienia dla </w:t>
+      </w:r>
+      <w:r>
+        <w:rPr>
+          <w:lang w:val="pl-PL"/>
+        </w:rPr>
+        <w:t xml:space="preserve">zmodyfikowanego </w:t>
+      </w:r>
+      <w:r>
+        <w:rPr>
+          <w:lang w:val="pl-PL"/>
+        </w:rPr>
+        <w:t>scenariusza.</w:t>
+      </w:r>
+    </w:p>
+    <w:p>
+      <w:pPr>
+        <w:spacing w:before="240"/>
+        <w:jc w:val="center"/>
+        <w:rPr>
+          <w:lang w:val="pl-PL"/>
+        </w:rPr>
+      </w:pPr>
+    </w:p>
+    <w:p>
+      <w:pPr>
+        <w:rPr>
+          <w:lang w:val="pl-PL"/>
+        </w:rPr>
+      </w:pPr>
+    </w:p>
+    <w:p>
+      <w:pPr>
+        <w:rPr>
+          <w:lang w:val="pl-PL"/>
+        </w:rPr>
+      </w:pPr>
+    </w:p>
+    <w:p>
+      <w:pPr>
+        <w:rPr>
+          <w:lang w:val="pl-PL"/>
+        </w:rPr>
+      </w:pPr>
+    </w:p>
+    <w:p>
+      <w:pPr>
+        <w:rPr>
+          <w:lang w:val="pl-PL"/>
+        </w:rPr>
+      </w:pPr>
+      <w:r>
+        <w:rPr>
+          <w:lang w:val="pl-PL"/>
+        </w:rPr>
+        <w:lastRenderedPageBreak/>
+        <w:t>Wyeksportowane</w:t>
+      </w:r>
+      <w:r>
+        <w:rPr>
+          <w:lang w:val="pl-PL"/>
+        </w:rPr>
+        <w:t xml:space="preserve"> dane </w:t>
+      </w:r>
+      <w:r>
+        <w:rPr>
+          <w:lang w:val="pl-PL"/>
+        </w:rPr>
+        <w:t xml:space="preserve">aktorów oraz dane </w:t>
+      </w:r>
+      <w:r>
+        <w:rPr>
+          <w:lang w:val="pl-PL"/>
+        </w:rPr>
+        <w:t xml:space="preserve">z czujników do </w:t>
       </w:r>
       <w:proofErr w:type="spellStart"/>
       <w:r>
@@ -1672,14 +2124,148 @@
     </w:p>
     <w:p>
       <w:pPr>
-        <w:jc w:val="center"/>
-        <w:rPr>
-          <w:lang w:val="pl-PL"/>
-        </w:rPr>
-      </w:pPr>
-    </w:p>
-    <w:p>
-      <w:pPr>
+        <w:rPr>
+          <w:lang w:val="pl-PL"/>
+        </w:rPr>
+      </w:pPr>
+    </w:p>
+    <w:p>
+      <w:pPr>
+        <w:spacing w:after="240"/>
+        <w:rPr>
+          <w:lang w:val="pl-PL"/>
+        </w:rPr>
+      </w:pPr>
+      <w:r>
+        <w:rPr>
+          <w:lang w:val="pl-PL"/>
+        </w:rPr>
+        <w:drawing>
+          <wp:inline distT="0" distB="0" distL="0" distR="0" wp14:anchorId="789F04C4" wp14:editId="3402DD18">
+            <wp:extent cx="5760000" cy="722383"/>
+            <wp:effectExtent l="0" t="0" r="0" b="1905"/>
+            <wp:docPr id="231687729" name="Obraz 1"/>
+            <wp:cNvGraphicFramePr>
+              <a:graphicFrameLocks xmlns:a="http://schemas.openxmlformats.org/drawingml/2006/main" noChangeAspect="1"/>
+            </wp:cNvGraphicFramePr>
+            <a:graphic xmlns:a="http://schemas.openxmlformats.org/drawingml/2006/main">
+              <a:graphicData uri="http://schemas.openxmlformats.org/drawingml/2006/picture">
+                <pic:pic xmlns:pic="http://schemas.openxmlformats.org/drawingml/2006/picture">
+                  <pic:nvPicPr>
+                    <pic:cNvPr id="231687729" name=""/>
+                    <pic:cNvPicPr/>
+                  </pic:nvPicPr>
+                  <pic:blipFill>
+                    <a:blip r:embed="rId19"/>
+                    <a:stretch>
+                      <a:fillRect/>
+                    </a:stretch>
+                  </pic:blipFill>
+                  <pic:spPr>
+                    <a:xfrm>
+                      <a:off x="0" y="0"/>
+                      <a:ext cx="5760000" cy="722383"/>
+                    </a:xfrm>
+                    <a:prstGeom prst="rect">
+                      <a:avLst/>
+                    </a:prstGeom>
+                  </pic:spPr>
+                </pic:pic>
+              </a:graphicData>
+            </a:graphic>
+          </wp:inline>
+        </w:drawing>
+      </w:r>
+    </w:p>
+    <w:p>
+      <w:pPr>
+        <w:jc w:val="center"/>
+        <w:rPr>
+          <w:lang w:val="pl-PL"/>
+        </w:rPr>
+      </w:pPr>
+      <w:r>
+        <w:rPr>
+          <w:lang w:val="pl-PL"/>
+        </w:rPr>
+        <w:t>Rys 2.</w:t>
+      </w:r>
+      <w:r>
+        <w:rPr>
+          <w:lang w:val="pl-PL"/>
+        </w:rPr>
+        <w:t>12</w:t>
+      </w:r>
+      <w:r>
+        <w:rPr>
+          <w:lang w:val="pl-PL"/>
+        </w:rPr>
+        <w:t xml:space="preserve"> – dane </w:t>
+      </w:r>
+      <w:r>
+        <w:rPr>
+          <w:lang w:val="pl-PL"/>
+        </w:rPr>
+        <w:t>aktorów</w:t>
+      </w:r>
+      <w:r>
+        <w:rPr>
+          <w:lang w:val="pl-PL"/>
+        </w:rPr>
+        <w:t xml:space="preserve"> w </w:t>
+      </w:r>
+      <w:proofErr w:type="spellStart"/>
+      <w:r>
+        <w:rPr>
+          <w:lang w:val="pl-PL"/>
+        </w:rPr>
+        <w:t>workspace</w:t>
+      </w:r>
+      <w:proofErr w:type="spellEnd"/>
+      <w:r>
+        <w:rPr>
+          <w:lang w:val="pl-PL"/>
+        </w:rPr>
+        <w:t xml:space="preserve"> </w:t>
+      </w:r>
+      <w:r>
+        <w:rPr>
+          <w:lang w:val="pl-PL"/>
+        </w:rPr>
+        <w:t>(</w:t>
+      </w:r>
+      <w:proofErr w:type="spellStart"/>
+      <w:r>
+        <w:rPr>
+          <w:lang w:val="pl-PL"/>
+        </w:rPr>
+        <w:t>ActorPoses</w:t>
+      </w:r>
+      <w:proofErr w:type="spellEnd"/>
+      <w:r>
+        <w:rPr>
+          <w:lang w:val="pl-PL"/>
+        </w:rPr>
+        <w:t>)</w:t>
+      </w:r>
+      <w:r>
+        <w:rPr>
+          <w:lang w:val="pl-PL"/>
+        </w:rPr>
+        <w:t>.</w:t>
+      </w:r>
+    </w:p>
+    <w:p>
+      <w:pPr>
+        <w:jc w:val="center"/>
+        <w:rPr>
+          <w:lang w:val="pl-PL"/>
+        </w:rPr>
+      </w:pPr>
+    </w:p>
+    <w:p>
+      <w:pPr>
+        <w:spacing w:before="240"/>
         <w:jc w:val="center"/>
         <w:rPr>
           <w:lang w:val="pl-PL"/>
@@ -1691,9 +2277,9 @@
           <w:lang w:val="pl-PL"/>
         </w:rPr>
         <w:drawing>
-          <wp:inline distT="0" distB="0" distL="0" distR="0" wp14:anchorId="3E82BB9A" wp14:editId="6756BC81">
-            <wp:extent cx="3629532" cy="1419423"/>
-            <wp:effectExtent l="0" t="0" r="9525" b="9525"/>
+          <wp:inline distT="0" distB="0" distL="0" distR="0" wp14:anchorId="3E82BB9A" wp14:editId="209D2D86">
+            <wp:extent cx="2880000" cy="1126299"/>
+            <wp:effectExtent l="0" t="0" r="0" b="0"/>
             <wp:docPr id="926026983" name="Obraz 1" descr="Obraz zawierający tekst, zrzut ekranu, Czcionka, linia&#10;&#10;Zawartość wygenerowana przez sztuczną inteligencję może być niepoprawna."/>
             <wp:cNvGraphicFramePr>
               <a:graphicFrameLocks xmlns:a="http://schemas.openxmlformats.org/drawingml/2006/main" noChangeAspect="1"/>
@@ -1706,7 +2292,7 @@
                     <pic:cNvPicPr/>
                   </pic:nvPicPr>
                   <pic:blipFill>
-                    <a:blip r:embed="rId18"/>
+                    <a:blip r:embed="rId20"/>
                     <a:stretch>
                       <a:fillRect/>
                     </a:stretch>
@@ -1714,7 +2300,7 @@
                   <pic:spPr>
                     <a:xfrm>
                       <a:off x="0" y="0"/>
-                      <a:ext cx="3629532" cy="1419423"/>
+                      <a:ext cx="2880000" cy="1126299"/>
                     </a:xfrm>
                     <a:prstGeom prst="rect">
                       <a:avLst/>
@@ -1738,7 +2324,104 @@
         <w:rPr>
           <w:lang w:val="pl-PL"/>
         </w:rPr>
-        <w:t>Rys 2.8 – odczyt z czujników.</w:t>
+        <w:t>Rys 2.</w:t>
+      </w:r>
+      <w:r>
+        <w:rPr>
+          <w:lang w:val="pl-PL"/>
+        </w:rPr>
+        <w:t>13</w:t>
+      </w:r>
+      <w:r>
+        <w:rPr>
+          <w:lang w:val="pl-PL"/>
+        </w:rPr>
+        <w:t xml:space="preserve"> – </w:t>
+      </w:r>
+      <w:r>
+        <w:rPr>
+          <w:lang w:val="pl-PL"/>
+        </w:rPr>
+        <w:t>dane</w:t>
+      </w:r>
+      <w:r>
+        <w:rPr>
+          <w:lang w:val="pl-PL"/>
+        </w:rPr>
+        <w:t xml:space="preserve"> z czujników</w:t>
+      </w:r>
+      <w:r>
+        <w:rPr>
+          <w:lang w:val="pl-PL"/>
+        </w:rPr>
+        <w:t xml:space="preserve"> w </w:t>
+      </w:r>
+      <w:proofErr w:type="spellStart"/>
+      <w:r>
+        <w:rPr>
+          <w:lang w:val="pl-PL"/>
+        </w:rPr>
+        <w:t>workspace</w:t>
+      </w:r>
+      <w:proofErr w:type="spellEnd"/>
+      <w:r>
+        <w:rPr>
+          <w:lang w:val="pl-PL"/>
+        </w:rPr>
+        <w:t xml:space="preserve"> </w:t>
+      </w:r>
+      <w:r>
+        <w:rPr>
+          <w:lang w:val="pl-PL"/>
+        </w:rPr>
+        <w:t>(</w:t>
+      </w:r>
+      <w:proofErr w:type="spellStart"/>
+      <w:r>
+        <w:rPr>
+          <w:lang w:val="pl-PL"/>
+        </w:rPr>
+        <w:t>INSMeasurements</w:t>
+      </w:r>
+      <w:proofErr w:type="spellEnd"/>
+      <w:r>
+        <w:rPr>
+          <w:lang w:val="pl-PL"/>
+        </w:rPr>
+        <w:t>)</w:t>
+      </w:r>
+      <w:r>
+        <w:rPr>
+          <w:lang w:val="pl-PL"/>
+        </w:rPr>
+        <w:t>.</w:t>
+      </w:r>
+    </w:p>
+    <w:p>
+      <w:pPr>
+        <w:rPr>
+          <w:lang w:val="pl-PL"/>
+        </w:rPr>
+      </w:pPr>
+    </w:p>
+    <w:p>
+      <w:pPr>
+        <w:rPr>
+          <w:lang w:val="pl-PL"/>
+        </w:rPr>
+      </w:pPr>
+    </w:p>
+    <w:p>
+      <w:pPr>
+        <w:rPr>
+          <w:lang w:val="pl-PL"/>
+        </w:rPr>
+      </w:pPr>
+      <w:r>
+        <w:rPr>
+          <w:lang w:val="pl-PL"/>
+        </w:rPr>
+        <w:t>Na podstawie wyeksportowanych danych utworzono wykresy.</w:t>
       </w:r>
     </w:p>
     <w:p>
@@ -1759,10 +2442,9 @@
           <w:noProof/>
           <w:lang w:val="pl-PL"/>
         </w:rPr>
-        <w:lastRenderedPageBreak/>
         <w:drawing>
-          <wp:inline distT="0" distB="0" distL="0" distR="0" wp14:anchorId="7D6870A3" wp14:editId="46065725">
-            <wp:extent cx="5756910" cy="3202305"/>
+          <wp:inline distT="0" distB="0" distL="0" distR="0" wp14:anchorId="7D6870A3" wp14:editId="371CD25F">
+            <wp:extent cx="5760000" cy="3204024"/>
             <wp:effectExtent l="0" t="0" r="0" b="0"/>
             <wp:docPr id="1532338710" name="Obraz 1" descr="Obraz zawierający tekst, linia, diagram, Wykres&#10;&#10;Zawartość wygenerowana przez sztuczną inteligencję może być niepoprawna."/>
             <wp:cNvGraphicFramePr>
@@ -1776,7 +2458,7 @@
                     <pic:cNvPicPr/>
                   </pic:nvPicPr>
                   <pic:blipFill>
-                    <a:blip r:embed="rId19"/>
+                    <a:blip r:embed="rId21"/>
                     <a:stretch>
                       <a:fillRect/>
                     </a:stretch>
@@ -1784,7 +2466,7 @@
                   <pic:spPr>
                     <a:xfrm>
                       <a:off x="0" y="0"/>
-                      <a:ext cx="5756910" cy="3202305"/>
+                      <a:ext cx="5760000" cy="3204024"/>
                     </a:xfrm>
                     <a:prstGeom prst="rect">
                       <a:avLst/>
@@ -1808,7 +2490,19 @@
         <w:rPr>
           <w:lang w:val="pl-PL"/>
         </w:rPr>
-        <w:t xml:space="preserve">Rys 2.9 – odczyt orientacji z </w:t>
+        <w:t>Rys 2.</w:t>
+      </w:r>
+      <w:r>
+        <w:rPr>
+          <w:lang w:val="pl-PL"/>
+        </w:rPr>
+        <w:t>14</w:t>
+      </w:r>
+      <w:r>
+        <w:rPr>
+          <w:lang w:val="pl-PL"/>
+        </w:rPr>
+        <w:t xml:space="preserve"> – odczyt orientacji z </w:t>
       </w:r>
       <w:proofErr w:type="spellStart"/>
       <w:r>
@@ -1817,6 +2511,12 @@
         </w:rPr>
         <w:t>ActorPose</w:t>
       </w:r>
+      <w:r>
+        <w:rPr>
+          <w:lang w:val="pl-PL"/>
+        </w:rPr>
+        <w:t>s</w:t>
+      </w:r>
       <w:proofErr w:type="spellEnd"/>
       <w:r>
         <w:rPr>
@@ -1845,14 +2545,23 @@
           <w:lang w:val="pl-PL"/>
         </w:rPr>
       </w:pPr>
+    </w:p>
+    <w:p>
+      <w:pPr>
+        <w:jc w:val="center"/>
+        <w:rPr>
+          <w:lang w:val="pl-PL"/>
+        </w:rPr>
+      </w:pPr>
       <w:r>
         <w:rPr>
           <w:noProof/>
           <w:lang w:val="pl-PL"/>
         </w:rPr>
+        <w:lastRenderedPageBreak/>
         <w:drawing>
-          <wp:inline distT="0" distB="0" distL="0" distR="0" wp14:anchorId="62FB1292" wp14:editId="23173CFB">
-            <wp:extent cx="5756910" cy="3150235"/>
+          <wp:inline distT="0" distB="0" distL="0" distR="0" wp14:anchorId="62FB1292" wp14:editId="347B6762">
+            <wp:extent cx="5760000" cy="3151926"/>
             <wp:effectExtent l="0" t="0" r="0" b="0"/>
             <wp:docPr id="1302301382" name="Obraz 1" descr="Obraz zawierający tekst, zrzut ekranu, Czcionka, Wykres&#10;&#10;Zawartość wygenerowana przez sztuczną inteligencję może być niepoprawna."/>
             <wp:cNvGraphicFramePr>
@@ -1866,7 +2575,7 @@
                     <pic:cNvPicPr/>
                   </pic:nvPicPr>
                   <pic:blipFill>
-                    <a:blip r:embed="rId20"/>
+                    <a:blip r:embed="rId22"/>
                     <a:stretch>
                       <a:fillRect/>
                     </a:stretch>
@@ -1874,7 +2583,7 @@
                   <pic:spPr>
                     <a:xfrm>
                       <a:off x="0" y="0"/>
-                      <a:ext cx="5756910" cy="3150235"/>
+                      <a:ext cx="5760000" cy="3151926"/>
                     </a:xfrm>
                     <a:prstGeom prst="rect">
                       <a:avLst/>
@@ -1898,8 +2607,76 @@
         <w:rPr>
           <w:lang w:val="pl-PL"/>
         </w:rPr>
-        <w:t>Rys 2.10 – odczyt orientacji z INS.</w:t>
-      </w:r>
+        <w:t>Rys 2.</w:t>
+      </w:r>
+      <w:r>
+        <w:rPr>
+          <w:lang w:val="pl-PL"/>
+        </w:rPr>
+        <w:t>15</w:t>
+      </w:r>
+      <w:r>
+        <w:rPr>
+          <w:lang w:val="pl-PL"/>
+        </w:rPr>
+        <w:t xml:space="preserve"> – odczyt orientacji z </w:t>
+      </w:r>
+      <w:proofErr w:type="spellStart"/>
+      <w:r>
+        <w:rPr>
+          <w:lang w:val="pl-PL"/>
+        </w:rPr>
+        <w:t>INSMeasurements</w:t>
+      </w:r>
+      <w:proofErr w:type="spellEnd"/>
+      <w:r>
+        <w:rPr>
+          <w:lang w:val="pl-PL"/>
+        </w:rPr>
+        <w:t>.</w:t>
+      </w:r>
+    </w:p>
+    <w:p>
+      <w:pPr>
+        <w:rPr>
+          <w:lang w:val="pl-PL"/>
+        </w:rPr>
+      </w:pPr>
+    </w:p>
+    <w:p>
+      <w:pPr>
+        <w:rPr>
+          <w:lang w:val="pl-PL"/>
+        </w:rPr>
+      </w:pPr>
+    </w:p>
+    <w:p>
+      <w:pPr>
+        <w:rPr>
+          <w:lang w:val="pl-PL"/>
+        </w:rPr>
+      </w:pPr>
+    </w:p>
+    <w:p>
+      <w:pPr>
+        <w:rPr>
+          <w:lang w:val="pl-PL"/>
+        </w:rPr>
+      </w:pPr>
+    </w:p>
+    <w:p>
+      <w:pPr>
+        <w:rPr>
+          <w:lang w:val="pl-PL"/>
+        </w:rPr>
+      </w:pPr>
+    </w:p>
+    <w:p>
+      <w:pPr>
+        <w:rPr>
+          <w:lang w:val="pl-PL"/>
+        </w:rPr>
+      </w:pPr>
     </w:p>
     <w:p>
       <w:pPr>
@@ -1932,7 +2709,13 @@
         <w:rPr>
           <w:lang w:val="pl-PL"/>
         </w:rPr>
-        <w:t>simulinku</w:t>
+        <w:t>S</w:t>
+      </w:r>
+      <w:r>
+        <w:rPr>
+          <w:lang w:val="pl-PL"/>
+        </w:rPr>
+        <w:t>imulinku</w:t>
       </w:r>
       <w:proofErr w:type="spellEnd"/>
       <w:r>
@@ -1953,44 +2736,48 @@
         <w:rPr>
           <w:lang w:val="pl-PL"/>
         </w:rPr>
-        <w:t xml:space="preserve"> i utworzono wykresy dla danych z </w:t>
-      </w:r>
-      <w:proofErr w:type="spellStart"/>
-      <w:r>
-        <w:rPr>
-          <w:lang w:val="pl-PL"/>
-        </w:rPr>
-        <w:t>ins</w:t>
-      </w:r>
-      <w:proofErr w:type="spellEnd"/>
-      <w:r>
-        <w:rPr>
-          <w:lang w:val="pl-PL"/>
-        </w:rPr>
-        <w:t>.</w:t>
-      </w:r>
-    </w:p>
-    <w:p>
-      <w:pPr>
-        <w:rPr>
-          <w:lang w:val="pl-PL"/>
-        </w:rPr>
-      </w:pPr>
-      <w:r>
-        <w:rPr>
-          <w:lang w:val="pl-PL"/>
-        </w:rPr>
-        <w:lastRenderedPageBreak/>
+        <w:t xml:space="preserve"> </w:t>
+      </w:r>
+      <w:r>
+        <w:rPr>
+          <w:lang w:val="pl-PL"/>
+        </w:rPr>
+        <w:t>oraz</w:t>
+      </w:r>
+      <w:r>
+        <w:rPr>
+          <w:lang w:val="pl-PL"/>
+        </w:rPr>
+        <w:t xml:space="preserve"> utworzono wykresy dla danych z </w:t>
+      </w:r>
+      <w:r>
+        <w:rPr>
+          <w:lang w:val="pl-PL"/>
+        </w:rPr>
+        <w:t>INS.</w:t>
+      </w:r>
+    </w:p>
+    <w:p>
+      <w:pPr>
+        <w:rPr>
+          <w:lang w:val="pl-PL"/>
+        </w:rPr>
+      </w:pPr>
+      <w:r>
+        <w:rPr>
+          <w:lang w:val="pl-PL"/>
+        </w:rPr>
         <w:br/>
       </w:r>
       <w:r>
         <w:rPr>
+          <w:noProof/>
           <w:lang w:val="pl-PL"/>
         </w:rPr>
         <w:drawing>
-          <wp:inline distT="0" distB="0" distL="0" distR="0" wp14:anchorId="5C6A4A8C" wp14:editId="0D8FE574">
-            <wp:extent cx="5756910" cy="2529205"/>
-            <wp:effectExtent l="0" t="0" r="0" b="4445"/>
+          <wp:inline distT="0" distB="0" distL="0" distR="0" wp14:anchorId="5C6A4A8C" wp14:editId="1A33CAEA">
+            <wp:extent cx="5760000" cy="2637021"/>
+            <wp:effectExtent l="0" t="0" r="0" b="0"/>
             <wp:docPr id="1299267746" name="Obraz 1" descr="Obraz zawierający diagram, tekst, Rysunek techniczny, Plan&#10;&#10;Zawartość wygenerowana przez sztuczną inteligencję może być niepoprawna."/>
             <wp:cNvGraphicFramePr>
               <a:graphicFrameLocks xmlns:a="http://schemas.openxmlformats.org/drawingml/2006/main" noChangeAspect="1"/>
@@ -2002,20 +2789,27 @@
                     <pic:cNvPr id="1299267746" name="Obraz 1" descr="Obraz zawierający diagram, tekst, Rysunek techniczny, Plan&#10;&#10;Zawartość wygenerowana przez sztuczną inteligencję może być niepoprawna."/>
                     <pic:cNvPicPr/>
                   </pic:nvPicPr>
-                  <pic:blipFill>
-                    <a:blip r:embed="rId21"/>
-                    <a:stretch>
-                      <a:fillRect/>
-                    </a:stretch>
+                  <pic:blipFill rotWithShape="1">
+                    <a:blip r:embed="rId23"/>
+                    <a:srcRect r="4037"/>
+                    <a:stretch/>
                   </pic:blipFill>
-                  <pic:spPr>
+                  <pic:spPr bwMode="auto">
                     <a:xfrm>
                       <a:off x="0" y="0"/>
-                      <a:ext cx="5756910" cy="2529205"/>
+                      <a:ext cx="5760000" cy="2637021"/>
                     </a:xfrm>
                     <a:prstGeom prst="rect">
                       <a:avLst/>
                     </a:prstGeom>
+                    <a:ln>
+                      <a:noFill/>
+                    </a:ln>
+                    <a:extLst>
+                      <a:ext uri="{53640926-AAD7-44D8-BBD7-CCE9431645EC}">
+                        <a14:shadowObscured xmlns:a14="http://schemas.microsoft.com/office/drawing/2010/main"/>
+                      </a:ext>
+                    </a:extLst>
                   </pic:spPr>
                 </pic:pic>
               </a:graphicData>
@@ -2049,46 +2843,42 @@
         <w:rPr>
           <w:lang w:val="pl-PL"/>
         </w:rPr>
-        <w:t xml:space="preserve"> czujników</w:t>
-      </w:r>
-      <w:r>
-        <w:rPr>
-          <w:lang w:val="pl-PL"/>
-        </w:rPr>
-        <w:t>.</w:t>
-      </w:r>
-    </w:p>
-    <w:p>
-      <w:pPr>
-        <w:rPr>
-          <w:lang w:val="pl-PL"/>
-        </w:rPr>
-      </w:pPr>
-    </w:p>
-    <w:p>
-      <w:pPr>
-        <w:rPr>
-          <w:lang w:val="pl-PL"/>
-        </w:rPr>
-      </w:pPr>
-    </w:p>
-    <w:p>
-      <w:pPr>
-        <w:rPr>
-          <w:lang w:val="pl-PL"/>
-        </w:rPr>
-      </w:pPr>
-    </w:p>
-    <w:p>
-      <w:pPr>
-        <w:rPr>
-          <w:lang w:val="pl-PL"/>
-        </w:rPr>
-      </w:pPr>
-      <w:r>
-        <w:rPr>
-          <w:lang w:val="pl-PL"/>
-        </w:rPr>
+        <w:t xml:space="preserve"> czujników.</w:t>
+      </w:r>
+    </w:p>
+    <w:p>
+      <w:pPr>
+        <w:rPr>
+          <w:lang w:val="pl-PL"/>
+        </w:rPr>
+      </w:pPr>
+    </w:p>
+    <w:p>
+      <w:pPr>
+        <w:rPr>
+          <w:lang w:val="pl-PL"/>
+        </w:rPr>
+      </w:pPr>
+    </w:p>
+    <w:p>
+      <w:pPr>
+        <w:rPr>
+          <w:lang w:val="pl-PL"/>
+        </w:rPr>
+      </w:pPr>
+    </w:p>
+    <w:p>
+      <w:pPr>
+        <w:rPr>
+          <w:lang w:val="pl-PL"/>
+        </w:rPr>
+      </w:pPr>
+      <w:r>
+        <w:rPr>
+          <w:noProof/>
+          <w:lang w:val="pl-PL"/>
+        </w:rPr>
+        <w:lastRenderedPageBreak/>
         <w:drawing>
           <wp:inline distT="0" distB="0" distL="0" distR="0" wp14:anchorId="088786E8" wp14:editId="70D5F503">
             <wp:extent cx="6292275" cy="3448050"/>
@@ -2105,7 +2895,7 @@
                     <pic:cNvPicPr/>
                   </pic:nvPicPr>
                   <pic:blipFill>
-                    <a:blip r:embed="rId22"/>
+                    <a:blip r:embed="rId24"/>
                     <a:stretch>
                       <a:fillRect/>
                     </a:stretch>
@@ -2137,25 +2927,7 @@
         <w:rPr>
           <w:lang w:val="pl-PL"/>
         </w:rPr>
-        <w:t>Rys 2.1</w:t>
-      </w:r>
-      <w:r>
-        <w:rPr>
-          <w:lang w:val="pl-PL"/>
-        </w:rPr>
-        <w:t>2</w:t>
-      </w:r>
-      <w:r>
-        <w:rPr>
-          <w:lang w:val="pl-PL"/>
-        </w:rPr>
-        <w:t xml:space="preserve"> – odczyt </w:t>
-      </w:r>
-      <w:r>
-        <w:rPr>
-          <w:lang w:val="pl-PL"/>
-        </w:rPr>
-        <w:t xml:space="preserve">z </w:t>
+        <w:t xml:space="preserve">Rys 2.12 – odczyt z </w:t>
       </w:r>
       <w:proofErr w:type="spellStart"/>
       <w:r>
@@ -2171,6 +2943,34 @@
         </w:rPr>
         <w:t>.</w:t>
       </w:r>
+    </w:p>
+    <w:p>
+      <w:pPr>
+        <w:rPr>
+          <w:lang w:val="pl-PL"/>
+        </w:rPr>
+      </w:pPr>
+    </w:p>
+    <w:p>
+      <w:pPr>
+        <w:rPr>
+          <w:lang w:val="pl-PL"/>
+        </w:rPr>
+      </w:pPr>
+    </w:p>
+    <w:p>
+      <w:pPr>
+        <w:rPr>
+          <w:lang w:val="pl-PL"/>
+        </w:rPr>
+      </w:pPr>
+    </w:p>
+    <w:p>
+      <w:pPr>
+        <w:rPr>
+          <w:lang w:val="pl-PL"/>
+        </w:rPr>
+      </w:pPr>
     </w:p>
     <w:p>
       <w:pPr>
@@ -2222,6 +3022,7 @@
     <w:p>
       <w:pPr>
         <w:pStyle w:val="Akapitzlist"/>
+        <w:jc w:val="both"/>
         <w:rPr>
           <w:lang w:val="pl-PL"/>
         </w:rPr>
@@ -2244,7 +3045,13 @@
         <w:rPr>
           <w:lang w:val="pl-PL"/>
         </w:rPr>
-        <w:t xml:space="preserve"> i radarowych można zauważyć, że system poprawnie identyfikował inne pojazdy i ich trajektorie, co pozwoliło na ocenę sytuacji drogowej.</w:t>
+        <w:t xml:space="preserve"> i radarowych można zauważyć, że system poprawnie identyfikował inne pojazdy i ich trajektorie, co pozwoliło na ocenę sytuacji </w:t>
+      </w:r>
+      <w:r>
+        <w:rPr>
+          <w:lang w:val="pl-PL"/>
+        </w:rPr>
+        <w:t>na drodze.</w:t>
       </w:r>
     </w:p>
     <w:p>
@@ -2258,63 +3065,211 @@
     <w:p>
       <w:pPr>
         <w:pStyle w:val="Akapitzlist"/>
-        <w:rPr>
-          <w:lang w:val="pl-PL"/>
-        </w:rPr>
-      </w:pPr>
+        <w:jc w:val="both"/>
+        <w:rPr>
+          <w:lang w:val="pl-PL"/>
+        </w:rPr>
+      </w:pPr>
+      <w:r>
+        <w:rPr>
+          <w:lang w:val="pl-PL"/>
+        </w:rPr>
+        <w:t xml:space="preserve">Wykresy z INS oraz </w:t>
+      </w:r>
+      <w:proofErr w:type="spellStart"/>
+      <w:r>
+        <w:rPr>
+          <w:lang w:val="pl-PL"/>
+        </w:rPr>
+        <w:t>ActorPose</w:t>
+      </w:r>
+      <w:proofErr w:type="spellEnd"/>
+      <w:r>
+        <w:rPr>
+          <w:lang w:val="pl-PL"/>
+        </w:rPr>
+        <w:t xml:space="preserve"> pokazały różnice w orientacji pojazdu w trakcie ruchu, co sugeruje, że INS mógł mieć pewne opóźnienia lub błędy w odczytach. Przy zmianie trajektorii na </w:t>
+      </w:r>
+      <w:proofErr w:type="spellStart"/>
+      <w:r>
+        <w:rPr>
+          <w:lang w:val="pl-PL"/>
+        </w:rPr>
+        <w:t>smooth</w:t>
+      </w:r>
+      <w:proofErr w:type="spellEnd"/>
+      <w:r>
+        <w:rPr>
+          <w:lang w:val="pl-PL"/>
+        </w:rPr>
+        <w:t xml:space="preserve">, </w:t>
+      </w:r>
+      <w:proofErr w:type="spellStart"/>
+      <w:r>
+        <w:rPr>
+          <w:lang w:val="pl-PL"/>
+        </w:rPr>
+        <w:t>jerk-limited</w:t>
+      </w:r>
+      <w:proofErr w:type="spellEnd"/>
+      <w:r>
+        <w:rPr>
+          <w:lang w:val="pl-PL"/>
+        </w:rPr>
+        <w:t xml:space="preserve"> zauważalne było łagodniejsze przyspieszanie i hamowanie, co miało pozytywny wpływ na stabilność ruchu.</w:t>
+      </w:r>
+    </w:p>
+    <w:p>
+      <w:pPr>
+        <w:pStyle w:val="Akapitzlist"/>
+        <w:jc w:val="both"/>
+        <w:rPr>
+          <w:lang w:val="pl-PL"/>
+        </w:rPr>
+      </w:pPr>
+    </w:p>
+    <w:p>
+      <w:pPr>
+        <w:pStyle w:val="Akapitzlist"/>
+        <w:jc w:val="both"/>
+        <w:rPr>
+          <w:lang w:val="pl-PL"/>
+        </w:rPr>
+      </w:pPr>
+      <w:r>
+        <w:rPr>
+          <w:lang w:val="pl-PL"/>
+        </w:rPr>
+        <w:t>Wykresy wskazują również, że nieprawidłowe manewry, jak nielegalny skręt, powodowały zmiany w ruchu innych pojazdów, co może być przydatne przy analizie wpływu błędnych decyzji kierowców na płynność ruchu.</w:t>
+      </w:r>
+    </w:p>
+    <w:p>
+      <w:pPr>
+        <w:rPr>
+          <w:lang w:val="pl-PL"/>
+        </w:rPr>
+      </w:pPr>
+    </w:p>
+    <w:p>
+      <w:pPr>
+        <w:pStyle w:val="Akapitzlist"/>
+        <w:jc w:val="both"/>
+        <w:rPr>
+          <w:lang w:val="pl-PL"/>
+        </w:rPr>
+      </w:pPr>
+      <w:proofErr w:type="spellStart"/>
+      <w:r>
+        <w:rPr>
+          <w:lang w:val="pl-PL"/>
+        </w:rPr>
+        <w:t>Driving</w:t>
+      </w:r>
+      <w:proofErr w:type="spellEnd"/>
+      <w:r>
+        <w:rPr>
+          <w:lang w:val="pl-PL"/>
+        </w:rPr>
+        <w:t xml:space="preserve"> </w:t>
+      </w:r>
+      <w:proofErr w:type="spellStart"/>
+      <w:r>
+        <w:rPr>
+          <w:lang w:val="pl-PL"/>
+        </w:rPr>
+        <w:t>Scenario</w:t>
+      </w:r>
+      <w:proofErr w:type="spellEnd"/>
+      <w:r>
+        <w:rPr>
+          <w:lang w:val="pl-PL"/>
+        </w:rPr>
+        <w:t xml:space="preserve"> </w:t>
+      </w:r>
+      <w:r>
+        <w:rPr>
+          <w:lang w:val="pl-PL"/>
+        </w:rPr>
+        <w:t>Designer</w:t>
+      </w:r>
+      <w:r>
+        <w:rPr>
+          <w:lang w:val="pl-PL"/>
+        </w:rPr>
+        <w:t xml:space="preserve"> (</w:t>
+      </w:r>
+      <w:proofErr w:type="spellStart"/>
+      <w:r>
+        <w:rPr>
+          <w:lang w:val="pl-PL"/>
+        </w:rPr>
+        <w:t>Automated</w:t>
+      </w:r>
+      <w:proofErr w:type="spellEnd"/>
+      <w:r>
+        <w:rPr>
+          <w:lang w:val="pl-PL"/>
+        </w:rPr>
+        <w:t xml:space="preserve"> </w:t>
+      </w:r>
+      <w:proofErr w:type="spellStart"/>
+      <w:r>
+        <w:rPr>
+          <w:lang w:val="pl-PL"/>
+        </w:rPr>
+        <w:t>Driving</w:t>
+      </w:r>
+      <w:proofErr w:type="spellEnd"/>
+      <w:r>
+        <w:rPr>
+          <w:lang w:val="pl-PL"/>
+        </w:rPr>
+        <w:t xml:space="preserve"> </w:t>
+      </w:r>
+      <w:proofErr w:type="spellStart"/>
+      <w:r>
+        <w:rPr>
+          <w:lang w:val="pl-PL"/>
+        </w:rPr>
+        <w:t>Toolbox</w:t>
+      </w:r>
+      <w:proofErr w:type="spellEnd"/>
+      <w:r>
+        <w:rPr>
+          <w:lang w:val="pl-PL"/>
+        </w:rPr>
+        <w:t>)</w:t>
+      </w:r>
+      <w:r>
+        <w:rPr>
+          <w:lang w:val="pl-PL"/>
+        </w:rPr>
+        <w:t xml:space="preserve"> jest narzędziem do projektowania scenariuszy jazdy, które oferuje wiele korzyści dla użytkowników zajmujących się symulacjami i testowaniem pojazdów. Jego funkcjonalność pozwala na tworzenie złożonych scenariuszy, co jest nieocenione w procesie rozwoju samochodów autonomicznych i systemów wspomagania kierowcy.</w:t>
+      </w:r>
+      <w:r>
+        <w:rPr>
+          <w:lang w:val="pl-PL"/>
+        </w:rPr>
+        <w:t xml:space="preserve"> </w:t>
+      </w:r>
+      <w:r>
+        <w:rPr>
+          <w:lang w:val="pl-PL"/>
+        </w:rPr>
+        <w:t xml:space="preserve">Mimo swoich zalet, </w:t>
+      </w:r>
       <w:r>
         <w:rPr>
           <w:lang w:val="pl-PL"/>
         </w:rPr>
         <w:lastRenderedPageBreak/>
-        <w:t xml:space="preserve">Wykresy z INS oraz </w:t>
-      </w:r>
-      <w:proofErr w:type="spellStart"/>
-      <w:r>
-        <w:rPr>
-          <w:lang w:val="pl-PL"/>
-        </w:rPr>
-        <w:t>ActorPose</w:t>
-      </w:r>
-      <w:proofErr w:type="spellEnd"/>
-      <w:r>
-        <w:rPr>
-          <w:lang w:val="pl-PL"/>
-        </w:rPr>
-        <w:t xml:space="preserve"> pokazały różnice w orientacji pojazdu w trakcie ruchu, co sugeruje, że INS mógł mieć pewne opóźnienia lub błędy w odczytach. Przy zmianie trajektorii na </w:t>
-      </w:r>
-      <w:proofErr w:type="spellStart"/>
-      <w:r>
-        <w:rPr>
-          <w:lang w:val="pl-PL"/>
-        </w:rPr>
-        <w:t>smooth</w:t>
-      </w:r>
-      <w:proofErr w:type="spellEnd"/>
-      <w:r>
-        <w:rPr>
-          <w:lang w:val="pl-PL"/>
-        </w:rPr>
-        <w:t xml:space="preserve">, </w:t>
-      </w:r>
-      <w:proofErr w:type="spellStart"/>
-      <w:r>
-        <w:rPr>
-          <w:lang w:val="pl-PL"/>
-        </w:rPr>
-        <w:t>jerk-limited</w:t>
-      </w:r>
-      <w:proofErr w:type="spellEnd"/>
-      <w:r>
-        <w:rPr>
-          <w:lang w:val="pl-PL"/>
-        </w:rPr>
-        <w:t xml:space="preserve"> zauważalne było łagodniejsze przyspieszanie i hamowanie, co miało pozytywny wpływ na stabilność ruchu.</w:t>
+        <w:t>narzędzie to ma również pewne problemy, które mogą wpływać na jego efektywność. Jednym z nich jest słaba optymalizacja, która może prowadzić do spowolnienia pracy, szczególnie przy dużych projektach. Ponadto, dostęp do danych może być trudny, co utrudnia analizę wyników symulacji i ich wykorzystanie w dalszych etapach rozwoju.</w:t>
       </w:r>
     </w:p>
     <w:p>
       <w:pPr>
         <w:pStyle w:val="Akapitzlist"/>
+        <w:jc w:val="both"/>
         <w:rPr>
           <w:lang w:val="pl-PL"/>
         </w:rPr>
@@ -2323,120 +3278,7 @@
     <w:p>
       <w:pPr>
         <w:pStyle w:val="Akapitzlist"/>
-        <w:rPr>
-          <w:lang w:val="pl-PL"/>
-        </w:rPr>
-      </w:pPr>
-      <w:r>
-        <w:rPr>
-          <w:lang w:val="pl-PL"/>
-        </w:rPr>
-        <w:t>Wykresy wskazują również, że nieprawidłowe manewry, jak nielegalny skręt, powodowały zmiany w ruchu innych pojazdów, co może być przydatne przy analizie wpływu błędnych decyzji kierowców na płynność ruchu.</w:t>
-      </w:r>
-    </w:p>
-    <w:p>
-      <w:pPr>
-        <w:pStyle w:val="Akapitzlist"/>
-        <w:rPr>
-          <w:lang w:val="pl-PL"/>
-        </w:rPr>
-      </w:pPr>
-    </w:p>
-    <w:p>
-      <w:pPr>
-        <w:pStyle w:val="Akapitzlist"/>
-        <w:rPr>
-          <w:lang w:val="pl-PL"/>
-        </w:rPr>
-      </w:pPr>
-    </w:p>
-    <w:p>
-      <w:pPr>
-        <w:pStyle w:val="Akapitzlist"/>
-        <w:rPr>
-          <w:lang w:val="pl-PL"/>
-        </w:rPr>
-      </w:pPr>
-      <w:proofErr w:type="spellStart"/>
-      <w:r>
-        <w:rPr>
-          <w:lang w:val="pl-PL"/>
-        </w:rPr>
-        <w:t>DrivingScenarioDesigner</w:t>
-      </w:r>
-      <w:proofErr w:type="spellEnd"/>
-      <w:r>
-        <w:rPr>
-          <w:lang w:val="pl-PL"/>
-        </w:rPr>
-        <w:t xml:space="preserve"> (</w:t>
-      </w:r>
-      <w:proofErr w:type="spellStart"/>
-      <w:r>
-        <w:rPr>
-          <w:lang w:val="pl-PL"/>
-        </w:rPr>
-        <w:t>Automated</w:t>
-      </w:r>
-      <w:proofErr w:type="spellEnd"/>
-      <w:r>
-        <w:rPr>
-          <w:lang w:val="pl-PL"/>
-        </w:rPr>
-        <w:t xml:space="preserve"> </w:t>
-      </w:r>
-      <w:proofErr w:type="spellStart"/>
-      <w:r>
-        <w:rPr>
-          <w:lang w:val="pl-PL"/>
-        </w:rPr>
-        <w:t>Driving</w:t>
-      </w:r>
-      <w:proofErr w:type="spellEnd"/>
-      <w:r>
-        <w:rPr>
-          <w:lang w:val="pl-PL"/>
-        </w:rPr>
-        <w:t xml:space="preserve"> </w:t>
-      </w:r>
-      <w:proofErr w:type="spellStart"/>
-      <w:r>
-        <w:rPr>
-          <w:lang w:val="pl-PL"/>
-        </w:rPr>
-        <w:t>Toolbox</w:t>
-      </w:r>
-      <w:proofErr w:type="spellEnd"/>
-      <w:r>
-        <w:rPr>
-          <w:lang w:val="pl-PL"/>
-        </w:rPr>
-        <w:t>)</w:t>
-      </w:r>
-      <w:r>
-        <w:rPr>
-          <w:lang w:val="pl-PL"/>
-        </w:rPr>
-        <w:t xml:space="preserve"> jest fajnym narzędziem do projektowania scenariuszy jazdy, które oferuje wiele korzyści dla użytkowników zajmujących się symulacjami i testowaniem pojazdów. Jego funkcjonalność pozwala na tworzenie złożonych scenariuszy, co jest nieocenione w procesie rozwoju samochodów autonomicznych i systemów wspomagania kierowcy.</w:t>
-      </w:r>
-    </w:p>
-    <w:p>
-      <w:pPr>
-        <w:pStyle w:val="Akapitzlist"/>
-        <w:rPr>
-          <w:lang w:val="pl-PL"/>
-        </w:rPr>
-      </w:pPr>
-      <w:r>
-        <w:rPr>
-          <w:lang w:val="pl-PL"/>
-        </w:rPr>
-        <w:t>Mimo swoich zalet, narzędzie to ma również pewne problemy, które mogą wpływać na jego efektywność. Jednym z nich jest słaba optymalizacja, która może prowadzić do spowolnienia pracy, szczególnie przy dużych projektach. Ponadto, dostęp do danych może być trudny, co utrudnia analizę wyników symulacji i ich wykorzystanie w dalszych etapach rozwoju.</w:t>
-      </w:r>
-    </w:p>
-    <w:p>
-      <w:pPr>
-        <w:pStyle w:val="Akapitzlist"/>
+        <w:jc w:val="both"/>
         <w:rPr>
           <w:lang w:val="pl-PL"/>
         </w:rPr>
@@ -3098,7 +3940,7 @@
   <w:style w:type="paragraph" w:default="1" w:styleId="Normalny">
     <w:name w:val="Normal"/>
     <w:qFormat/>
-    <w:rsid w:val="003D17E1"/>
+    <w:rsid w:val="00FB5F4A"/>
     <w:rPr>
       <w:rFonts w:eastAsiaTheme="minorEastAsia"/>
       <w:lang w:val="cs-CZ" w:eastAsia="pl-PL"/>
@@ -3128,7 +3970,6 @@
   <w:style w:type="character" w:default="1" w:styleId="Domylnaczcionkaakapitu">
     <w:name w:val="Default Paragraph Font"/>
     <w:uiPriority w:val="1"/>
-    <w:semiHidden/>
     <w:unhideWhenUsed/>
   </w:style>
   <w:style w:type="table" w:default="1" w:styleId="Standardowy">
@@ -3196,6 +4037,18 @@
       <w:sz w:val="32"/>
       <w:szCs w:val="32"/>
       <w:lang w:val="cs-CZ" w:eastAsia="pl-PL"/>
+    </w:rPr>
+  </w:style>
+  <w:style w:type="character" w:styleId="UyteHipercze">
+    <w:name w:val="FollowedHyperlink"/>
+    <w:basedOn w:val="Domylnaczcionkaakapitu"/>
+    <w:uiPriority w:val="99"/>
+    <w:semiHidden/>
+    <w:unhideWhenUsed/>
+    <w:rsid w:val="00937354"/>
+    <w:rPr>
+      <w:color w:val="954F72" w:themeColor="followedHyperlink"/>
+      <w:u w:val="single"/>
     </w:rPr>
   </w:style>
 </w:styles>

</xml_diff>